<commit_message>
add the Simulink HIL example
</commit_message>
<xml_diff>
--- a/3.reference_sheet/Simulink生成Embedded_code.docx
+++ b/3.reference_sheet/Simulink生成Embedded_code.docx
@@ -2250,8 +2250,10 @@
           <w:szCs w:val="32"/>
           <w:lang w:val="en-US" w:eastAsia="zh-CN"/>
         </w:rPr>
-        <w:t>21、最后，如果用到了方波，三角波，正弦波等参加算法中的计算，那就得自己操作寄存器，这里不多述，聚个例子，如果用到计算结果和sin波对比，输出0和1，那么sin波可以采用正弦表，定时器定时更换值来作为一个散点输入，牺牲存储资源换得实时性更好（如果用math.h里面的sin(t)的话对单片机又是个资源的损耗）。。。。。。</w:t>
-      </w:r>
+        <w:t>21、最后，如果用到了方波，三角波，正弦波等参加算法中的计算，那就得自己操作寄存器，这里不多述，聚个例子，如果用到计算结果和sin波对比，输出0和1，那么sin波可以采用正弦表，定时器定时更换值来作为一个散点输入，牺牲存储资源换得实时性更好</w:t>
+      </w:r>
+      <w:bookmarkStart w:id="0" w:name="_GoBack"/>
+      <w:bookmarkEnd w:id="0"/>
     </w:p>
     <w:p>
       <w:pPr>
@@ -2440,8 +2442,6 @@
         </w:rPr>
         <w:t>QQ：572216445</w:t>
       </w:r>
-      <w:bookmarkStart w:id="0" w:name="_GoBack"/>
-      <w:bookmarkEnd w:id="0"/>
     </w:p>
     <w:sectPr>
       <w:pgSz w:w="11906" w:h="16838"/>

</xml_diff>